<commit_message>
First Edit File Testing
</commit_message>
<xml_diff>
--- a/Documentation.docx
+++ b/Documentation.docx
@@ -3,6 +3,12 @@
 <w:document xmlns:wpc="http://schemas.microsoft.com/office/word/2010/wordprocessingCanvas" xmlns:cx="http://schemas.microsoft.com/office/drawing/2014/chartex" xmlns:cx1="http://schemas.microsoft.com/office/drawing/2015/9/8/chartex" xmlns:cx2="http://schemas.microsoft.com/office/drawing/2015/10/21/chartex" xmlns:cx3="http://schemas.microsoft.com/office/drawing/2016/5/9/chartex" xmlns:cx4="http://schemas.microsoft.com/office/drawing/2016/5/10/chartex" xmlns:cx5="http://schemas.microsoft.com/office/drawing/2016/5/11/chartex" xmlns:cx6="http://schemas.microsoft.com/office/drawing/2016/5/12/chartex" xmlns:cx7="http://schemas.microsoft.com/office/drawing/2016/5/13/chartex" xmlns:cx8="http://schemas.microsoft.com/office/drawing/2016/5/14/chartex" xmlns:mc="http://schemas.openxmlformats.org/markup-compatibility/2006" xmlns:aink="http://schemas.microsoft.com/office/drawing/2016/ink" xmlns:am3d="http://schemas.microsoft.com/office/drawing/2017/model3d" xmlns:o="urn:schemas-microsoft-com:office:office" xmlns:r="http://schemas.openxmlformats.org/officeDocument/2006/relationships" xmlns:m="http://schemas.openxmlformats.org/officeDocument/2006/math" xmlns:v="urn:schemas-microsoft-com:vml" xmlns:wp14="http://schemas.microsoft.com/office/word/2010/wordprocessingDrawing" xmlns:wp="http://schemas.openxmlformats.org/drawingml/2006/wordprocessingDrawing" xmlns:w10="urn:schemas-microsoft-com:office:word" xmlns:w="http://schemas.openxmlformats.org/wordprocessingml/2006/main" xmlns:w14="http://schemas.microsoft.com/office/word/2010/wordml" xmlns:w15="http://schemas.microsoft.com/office/word/2012/wordml" xmlns:w16cid="http://schemas.microsoft.com/office/word/2016/wordml/cid" xmlns:w16se="http://schemas.microsoft.com/office/word/2015/wordml/symex" xmlns:wpg="http://schemas.microsoft.com/office/word/2010/wordprocessingGroup" xmlns:wpi="http://schemas.microsoft.com/office/word/2010/wordprocessingInk" xmlns:wne="http://schemas.microsoft.com/office/word/2006/wordml" xmlns:wps="http://schemas.microsoft.com/office/word/2010/wordprocessingShape" mc:Ignorable="w14 w15 w16se w16cid wp14">
   <w:body>
     <w:p>
+      <w:pPr>
+        <w:jc w:val="center"/>
+      </w:pPr>
+      <w:r>
+        <w:t>Hello</w:t>
+      </w:r>
       <w:bookmarkStart w:id="0" w:name="_GoBack"/>
       <w:bookmarkEnd w:id="0"/>
     </w:p>

</xml_diff>

<commit_message>
I'm doing on question 1 and 4
</commit_message>
<xml_diff>
--- a/Documentation.docx
+++ b/Documentation.docx
@@ -5,13 +5,414 @@
     <w:p>
       <w:pPr>
         <w:jc w:val="center"/>
-      </w:pPr>
-      <w:r>
-        <w:t>Hello</w:t>
+        <w:rPr>
+          <w:b/>
+          <w:bCs/>
+          <w:i/>
+          <w:iCs/>
+          <w:sz w:val="32"/>
+          <w:szCs w:val="48"/>
+          <w:u w:val="single"/>
+        </w:rPr>
+      </w:pPr>
+      <w:r>
+        <w:rPr>
+          <w:b/>
+          <w:bCs/>
+          <w:i/>
+          <w:iCs/>
+          <w:sz w:val="32"/>
+          <w:szCs w:val="48"/>
+          <w:u w:val="single"/>
+        </w:rPr>
+        <w:t>Session 1</w:t>
+      </w:r>
+    </w:p>
+    <w:p>
+      <w:pPr>
+        <w:pStyle w:val="ListParagraph"/>
+        <w:numPr>
+          <w:ilvl w:val="0"/>
+          <w:numId w:val="2"/>
+        </w:numPr>
+        <w:spacing w:line="360" w:lineRule="auto"/>
+      </w:pPr>
+      <w:r>
+        <w:t>Identify project scope and objective</w:t>
+      </w:r>
+    </w:p>
+    <w:p>
+      <w:pPr>
+        <w:pStyle w:val="ListParagraph"/>
+        <w:numPr>
+          <w:ilvl w:val="0"/>
+          <w:numId w:val="3"/>
+        </w:numPr>
+        <w:spacing w:line="360" w:lineRule="auto"/>
+      </w:pPr>
+      <w:r>
+        <w:t>Define object</w:t>
+      </w:r>
+    </w:p>
+    <w:p>
+      <w:pPr>
+        <w:pStyle w:val="ListParagraph"/>
+        <w:numPr>
+          <w:ilvl w:val="0"/>
+          <w:numId w:val="4"/>
+        </w:numPr>
+        <w:spacing w:line="360" w:lineRule="auto"/>
+      </w:pPr>
+      <w:r>
+        <w:t>In technology generation, using the application to control the operation is the most important tool that every business needs to use, in order to increase the transaction number or high performance.</w:t>
+      </w:r>
+    </w:p>
+    <w:p>
+      <w:pPr>
+        <w:pStyle w:val="ListParagraph"/>
+        <w:numPr>
+          <w:ilvl w:val="0"/>
+          <w:numId w:val="4"/>
+        </w:numPr>
+        <w:spacing w:line="360" w:lineRule="auto"/>
+      </w:pPr>
+      <w:r>
+        <w:t>We decided to choose and create this project because fitness club needs to improve their performance</w:t>
+      </w:r>
+      <w:r>
+        <w:t>, using computer and store data instead of using paper or another traditional way</w:t>
+      </w:r>
+      <w:r>
+        <w:t>.</w:t>
+      </w:r>
+    </w:p>
+    <w:p>
+      <w:pPr>
+        <w:pStyle w:val="ListParagraph"/>
+        <w:numPr>
+          <w:ilvl w:val="0"/>
+          <w:numId w:val="4"/>
+        </w:numPr>
+        <w:spacing w:line="360" w:lineRule="auto"/>
+      </w:pPr>
+      <w:r>
+        <w:t>In this system, we plan to create the best application for users to manage every operation</w:t>
+      </w:r>
+      <w:r>
+        <w:t>s</w:t>
+      </w:r>
+      <w:r>
+        <w:t xml:space="preserve"> including trainee registration, attendance management, s</w:t>
+      </w:r>
+      <w:r>
+        <w:t>ale</w:t>
+      </w:r>
+      <w:r>
+        <w:t xml:space="preserve"> service,</w:t>
+      </w:r>
+      <w:r>
+        <w:t xml:space="preserve"> online payment, and so on.</w:t>
+      </w:r>
+      <w:r>
+        <w:t xml:space="preserve"> </w:t>
+      </w:r>
+      <w:r>
+        <w:t xml:space="preserve"> </w:t>
+      </w:r>
+    </w:p>
+    <w:p>
+      <w:pPr>
+        <w:pStyle w:val="ListParagraph"/>
+        <w:numPr>
+          <w:ilvl w:val="0"/>
+          <w:numId w:val="3"/>
+        </w:numPr>
+        <w:spacing w:line="360" w:lineRule="auto"/>
+      </w:pPr>
+      <w:r>
+        <w:t>Define how we will measure their success</w:t>
+      </w:r>
+    </w:p>
+    <w:p>
+      <w:pPr>
+        <w:pStyle w:val="ListParagraph"/>
+        <w:numPr>
+          <w:ilvl w:val="0"/>
+          <w:numId w:val="5"/>
+        </w:numPr>
+        <w:spacing w:line="360" w:lineRule="auto"/>
+      </w:pPr>
+      <w:r>
+        <w:t>After the project has finished and the product will be delivered, we also provide and show them how to use this system by using real-time training, documentation or manual and we also provide them maintenance and support servic</w:t>
+      </w:r>
+      <w:r>
+        <w:t>e</w:t>
+      </w:r>
+      <w:r>
+        <w:t>.</w:t>
+      </w:r>
+    </w:p>
+    <w:p>
+      <w:pPr>
+        <w:pStyle w:val="ListParagraph"/>
+        <w:numPr>
+          <w:ilvl w:val="0"/>
+          <w:numId w:val="5"/>
+        </w:numPr>
+        <w:spacing w:line="360" w:lineRule="auto"/>
+      </w:pPr>
+      <w:r>
+        <w:t>Every project that we have created,</w:t>
+      </w:r>
+      <w:r>
+        <w:t xml:space="preserve"> </w:t>
+      </w:r>
+      <w:r>
+        <w:t xml:space="preserve">we always focus on how to make the performance better. Now, we receive the new project that the fitness club </w:t>
+      </w:r>
+      <w:r>
+        <w:t>needs us to do. So we have thinking, design, analysis to help them improve dramatically.</w:t>
+      </w:r>
+    </w:p>
+    <w:p>
+      <w:pPr>
+        <w:jc w:val="center"/>
+        <w:rPr>
+          <w:b/>
+          <w:bCs/>
+          <w:i/>
+          <w:iCs/>
+          <w:sz w:val="32"/>
+          <w:szCs w:val="48"/>
+          <w:u w:val="single"/>
+        </w:rPr>
+      </w:pPr>
+      <w:r>
+        <w:br w:type="column"/>
+      </w:r>
+      <w:r>
+        <w:rPr>
+          <w:b/>
+          <w:bCs/>
+          <w:i/>
+          <w:iCs/>
+          <w:sz w:val="32"/>
+          <w:szCs w:val="48"/>
+          <w:u w:val="single"/>
+        </w:rPr>
+        <w:lastRenderedPageBreak/>
+        <w:t xml:space="preserve">Session </w:t>
+      </w:r>
+      <w:r>
+        <w:rPr>
+          <w:b/>
+          <w:bCs/>
+          <w:i/>
+          <w:iCs/>
+          <w:sz w:val="32"/>
+          <w:szCs w:val="48"/>
+          <w:u w:val="single"/>
+        </w:rPr>
+        <w:t>2</w:t>
+      </w:r>
+    </w:p>
+    <w:p>
+      <w:pPr>
+        <w:pStyle w:val="ListParagraph"/>
+        <w:numPr>
+          <w:ilvl w:val="0"/>
+          <w:numId w:val="6"/>
+        </w:numPr>
+        <w:spacing w:line="360" w:lineRule="auto"/>
+        <w:rPr>
+          <w:bCs/>
+          <w:iCs/>
+        </w:rPr>
+      </w:pPr>
+      <w:r>
+        <w:rPr>
+          <w:bCs/>
+          <w:iCs/>
+        </w:rPr>
+        <w:t>Identify project products and activities</w:t>
+      </w:r>
+    </w:p>
+    <w:p>
+      <w:pPr>
+        <w:pStyle w:val="ListParagraph"/>
+        <w:numPr>
+          <w:ilvl w:val="0"/>
+          <w:numId w:val="7"/>
+        </w:numPr>
+        <w:spacing w:line="360" w:lineRule="auto"/>
+        <w:rPr>
+          <w:bCs/>
+          <w:iCs/>
+        </w:rPr>
+      </w:pPr>
+      <w:r>
+        <w:rPr>
+          <w:bCs/>
+          <w:iCs/>
+        </w:rPr>
+        <w:t>Which are the deliverables</w:t>
+      </w:r>
+    </w:p>
+    <w:p>
+      <w:pPr>
+        <w:pStyle w:val="ListParagraph"/>
+        <w:numPr>
+          <w:ilvl w:val="0"/>
+          <w:numId w:val="8"/>
+        </w:numPr>
+        <w:spacing w:line="360" w:lineRule="auto"/>
+        <w:rPr>
+          <w:bCs/>
+          <w:iCs/>
+        </w:rPr>
+      </w:pPr>
+      <w:r>
+        <w:rPr>
+          <w:bCs/>
+          <w:iCs/>
+        </w:rPr>
+        <w:t>At the end of objectives, we always go to see customer or stakeholders and let them to see what we have done is what they want follow as requirements. Therefore, the result will be appreciated by customers because we keep iterating with customers as much as possible.</w:t>
+      </w:r>
+    </w:p>
+    <w:p>
+      <w:pPr>
+        <w:pStyle w:val="ListParagraph"/>
+        <w:numPr>
+          <w:ilvl w:val="0"/>
+          <w:numId w:val="8"/>
+        </w:numPr>
+        <w:spacing w:line="360" w:lineRule="auto"/>
+        <w:rPr>
+          <w:bCs/>
+          <w:iCs/>
+        </w:rPr>
+      </w:pPr>
+      <w:r>
+        <w:rPr>
+          <w:bCs/>
+          <w:iCs/>
+        </w:rPr>
+        <w:t>At the end of the project timeline, the product will be delivered and installed into computer’s customers</w:t>
+      </w:r>
+      <w:r>
+        <w:rPr>
+          <w:bCs/>
+          <w:iCs/>
+        </w:rPr>
+        <w:t xml:space="preserve"> and let them to have the final test the application.</w:t>
+      </w:r>
+    </w:p>
+    <w:p>
+      <w:pPr>
+        <w:pStyle w:val="ListParagraph"/>
+        <w:numPr>
+          <w:ilvl w:val="0"/>
+          <w:numId w:val="7"/>
+        </w:numPr>
+        <w:spacing w:line="360" w:lineRule="auto"/>
+        <w:rPr>
+          <w:bCs/>
+          <w:iCs/>
+        </w:rPr>
+      </w:pPr>
+      <w:r>
+        <w:rPr>
+          <w:bCs/>
+          <w:iCs/>
+        </w:rPr>
+        <w:t>Identify Activities</w:t>
+      </w:r>
+    </w:p>
+    <w:p>
+      <w:pPr>
+        <w:pStyle w:val="ListParagraph"/>
+        <w:numPr>
+          <w:ilvl w:val="0"/>
+          <w:numId w:val="9"/>
+        </w:numPr>
+        <w:spacing w:line="360" w:lineRule="auto"/>
+        <w:rPr>
+          <w:bCs/>
+          <w:iCs/>
+        </w:rPr>
+      </w:pPr>
+      <w:r>
+        <w:rPr>
+          <w:bCs/>
+          <w:iCs/>
+        </w:rPr>
+        <w:t>For activities, we have divided so many activities in order to let the teammates implement. Therefore, the duration of development will be decrease and the delivered will be faster.</w:t>
+      </w:r>
+    </w:p>
+    <w:p>
+      <w:pPr>
+        <w:pStyle w:val="ListParagraph"/>
+        <w:numPr>
+          <w:ilvl w:val="0"/>
+          <w:numId w:val="7"/>
+        </w:numPr>
+        <w:spacing w:line="360" w:lineRule="auto"/>
+        <w:rPr>
+          <w:bCs/>
+          <w:iCs/>
+        </w:rPr>
+      </w:pPr>
+      <w:r>
+        <w:rPr>
+          <w:bCs/>
+          <w:iCs/>
+        </w:rPr>
+        <w:t>Identity Milestones</w:t>
+      </w:r>
+    </w:p>
+    <w:p>
+      <w:pPr>
+        <w:pStyle w:val="ListParagraph"/>
+        <w:numPr>
+          <w:ilvl w:val="0"/>
+          <w:numId w:val="9"/>
+        </w:numPr>
+        <w:spacing w:line="360" w:lineRule="auto"/>
+        <w:rPr>
+          <w:bCs/>
+          <w:iCs/>
+        </w:rPr>
+      </w:pPr>
+      <w:r>
+        <w:rPr>
+          <w:bCs/>
+          <w:iCs/>
+        </w:rPr>
+        <w:t>Each milestone in objectives, as a project manager, I have to test the application on each module to see if the result</w:t>
       </w:r>
       <w:bookmarkStart w:id="0" w:name="_GoBack"/>
       <w:bookmarkEnd w:id="0"/>
+      <w:r>
+        <w:rPr>
+          <w:bCs/>
+          <w:iCs/>
+        </w:rPr>
+        <w:t xml:space="preserve"> follow customer’s requirement or not</w:t>
+      </w:r>
+      <w:r>
+        <w:rPr>
+          <w:bCs/>
+          <w:iCs/>
+        </w:rPr>
+        <w:t>, is there any bug, is the objective have been delivered on time.</w:t>
+      </w:r>
     </w:p>
+    <w:p>
+      <w:pPr>
+        <w:spacing w:line="360" w:lineRule="auto"/>
+      </w:pPr>
+    </w:p>
+    <w:p/>
     <w:sectPr>
       <w:pgSz w:w="12240" w:h="15840"/>
       <w:pgMar w:top="1440" w:right="1440" w:bottom="1440" w:left="1440" w:header="720" w:footer="720" w:gutter="0"/>
@@ -20,6 +421,935 @@
     </w:sectPr>
   </w:body>
 </w:document>
+</file>
+
+<file path=word/numbering.xml><?xml version="1.0" encoding="utf-8"?>
+<w:numbering xmlns:wpc="http://schemas.microsoft.com/office/word/2010/wordprocessingCanvas" xmlns:cx="http://schemas.microsoft.com/office/drawing/2014/chartex" xmlns:cx1="http://schemas.microsoft.com/office/drawing/2015/9/8/chartex" xmlns:cx2="http://schemas.microsoft.com/office/drawing/2015/10/21/chartex" xmlns:cx3="http://schemas.microsoft.com/office/drawing/2016/5/9/chartex" xmlns:cx4="http://schemas.microsoft.com/office/drawing/2016/5/10/chartex" xmlns:cx5="http://schemas.microsoft.com/office/drawing/2016/5/11/chartex" xmlns:cx6="http://schemas.microsoft.com/office/drawing/2016/5/12/chartex" xmlns:cx7="http://schemas.microsoft.com/office/drawing/2016/5/13/chartex" xmlns:cx8="http://schemas.microsoft.com/office/drawing/2016/5/14/chartex" xmlns:mc="http://schemas.openxmlformats.org/markup-compatibility/2006" xmlns:aink="http://schemas.microsoft.com/office/drawing/2016/ink" xmlns:am3d="http://schemas.microsoft.com/office/drawing/2017/model3d" xmlns:o="urn:schemas-microsoft-com:office:office" xmlns:r="http://schemas.openxmlformats.org/officeDocument/2006/relationships" xmlns:m="http://schemas.openxmlformats.org/officeDocument/2006/math" xmlns:v="urn:schemas-microsoft-com:vml" xmlns:wp14="http://schemas.microsoft.com/office/word/2010/wordprocessingDrawing" xmlns:wp="http://schemas.openxmlformats.org/drawingml/2006/wordprocessingDrawing" xmlns:w10="urn:schemas-microsoft-com:office:word" xmlns:w="http://schemas.openxmlformats.org/wordprocessingml/2006/main" xmlns:w14="http://schemas.microsoft.com/office/word/2010/wordml" xmlns:w15="http://schemas.microsoft.com/office/word/2012/wordml" xmlns:w16cid="http://schemas.microsoft.com/office/word/2016/wordml/cid" xmlns:w16se="http://schemas.microsoft.com/office/word/2015/wordml/symex" xmlns:wpg="http://schemas.microsoft.com/office/word/2010/wordprocessingGroup" xmlns:wpi="http://schemas.microsoft.com/office/word/2010/wordprocessingInk" xmlns:wne="http://schemas.microsoft.com/office/word/2006/wordml" xmlns:wps="http://schemas.microsoft.com/office/word/2010/wordprocessingShape" mc:Ignorable="w14 w15 w16se w16cid wp14">
+  <w:abstractNum w:abstractNumId="0" w15:restartNumberingAfterBreak="0">
+    <w:nsid w:val="094B2F2C"/>
+    <w:multiLevelType w:val="hybridMultilevel"/>
+    <w:tmpl w:val="62B6563A"/>
+    <w:lvl w:ilvl="0" w:tplc="0409000F">
+      <w:start w:val="1"/>
+      <w:numFmt w:val="decimal"/>
+      <w:lvlText w:val="%1."/>
+      <w:lvlJc w:val="left"/>
+      <w:pPr>
+        <w:ind w:left="720" w:hanging="360"/>
+      </w:pPr>
+      <w:rPr>
+        <w:rFonts w:hint="default"/>
+      </w:rPr>
+    </w:lvl>
+    <w:lvl w:ilvl="1" w:tplc="04090019" w:tentative="1">
+      <w:start w:val="1"/>
+      <w:numFmt w:val="lowerLetter"/>
+      <w:lvlText w:val="%2."/>
+      <w:lvlJc w:val="left"/>
+      <w:pPr>
+        <w:ind w:left="1440" w:hanging="360"/>
+      </w:pPr>
+    </w:lvl>
+    <w:lvl w:ilvl="2" w:tplc="0409001B" w:tentative="1">
+      <w:start w:val="1"/>
+      <w:numFmt w:val="lowerRoman"/>
+      <w:lvlText w:val="%3."/>
+      <w:lvlJc w:val="right"/>
+      <w:pPr>
+        <w:ind w:left="2160" w:hanging="180"/>
+      </w:pPr>
+    </w:lvl>
+    <w:lvl w:ilvl="3" w:tplc="0409000F" w:tentative="1">
+      <w:start w:val="1"/>
+      <w:numFmt w:val="decimal"/>
+      <w:lvlText w:val="%4."/>
+      <w:lvlJc w:val="left"/>
+      <w:pPr>
+        <w:ind w:left="2880" w:hanging="360"/>
+      </w:pPr>
+    </w:lvl>
+    <w:lvl w:ilvl="4" w:tplc="04090019" w:tentative="1">
+      <w:start w:val="1"/>
+      <w:numFmt w:val="lowerLetter"/>
+      <w:lvlText w:val="%5."/>
+      <w:lvlJc w:val="left"/>
+      <w:pPr>
+        <w:ind w:left="3600" w:hanging="360"/>
+      </w:pPr>
+    </w:lvl>
+    <w:lvl w:ilvl="5" w:tplc="0409001B" w:tentative="1">
+      <w:start w:val="1"/>
+      <w:numFmt w:val="lowerRoman"/>
+      <w:lvlText w:val="%6."/>
+      <w:lvlJc w:val="right"/>
+      <w:pPr>
+        <w:ind w:left="4320" w:hanging="180"/>
+      </w:pPr>
+    </w:lvl>
+    <w:lvl w:ilvl="6" w:tplc="0409000F" w:tentative="1">
+      <w:start w:val="1"/>
+      <w:numFmt w:val="decimal"/>
+      <w:lvlText w:val="%7."/>
+      <w:lvlJc w:val="left"/>
+      <w:pPr>
+        <w:ind w:left="5040" w:hanging="360"/>
+      </w:pPr>
+    </w:lvl>
+    <w:lvl w:ilvl="7" w:tplc="04090019" w:tentative="1">
+      <w:start w:val="1"/>
+      <w:numFmt w:val="lowerLetter"/>
+      <w:lvlText w:val="%8."/>
+      <w:lvlJc w:val="left"/>
+      <w:pPr>
+        <w:ind w:left="5760" w:hanging="360"/>
+      </w:pPr>
+    </w:lvl>
+    <w:lvl w:ilvl="8" w:tplc="0409001B" w:tentative="1">
+      <w:start w:val="1"/>
+      <w:numFmt w:val="lowerRoman"/>
+      <w:lvlText w:val="%9."/>
+      <w:lvlJc w:val="right"/>
+      <w:pPr>
+        <w:ind w:left="6480" w:hanging="180"/>
+      </w:pPr>
+    </w:lvl>
+  </w:abstractNum>
+  <w:abstractNum w:abstractNumId="1" w15:restartNumberingAfterBreak="0">
+    <w:nsid w:val="33381FF0"/>
+    <w:multiLevelType w:val="hybridMultilevel"/>
+    <w:tmpl w:val="E2A2E8BE"/>
+    <w:lvl w:ilvl="0" w:tplc="04090001">
+      <w:start w:val="1"/>
+      <w:numFmt w:val="bullet"/>
+      <w:lvlText w:val=""/>
+      <w:lvlJc w:val="left"/>
+      <w:pPr>
+        <w:ind w:left="1440" w:hanging="360"/>
+      </w:pPr>
+      <w:rPr>
+        <w:rFonts w:ascii="Symbol" w:hAnsi="Symbol" w:hint="default"/>
+      </w:rPr>
+    </w:lvl>
+    <w:lvl w:ilvl="1" w:tplc="04090003" w:tentative="1">
+      <w:start w:val="1"/>
+      <w:numFmt w:val="bullet"/>
+      <w:lvlText w:val="o"/>
+      <w:lvlJc w:val="left"/>
+      <w:pPr>
+        <w:ind w:left="2160" w:hanging="360"/>
+      </w:pPr>
+      <w:rPr>
+        <w:rFonts w:ascii="Courier New" w:hAnsi="Courier New" w:cs="Courier New" w:hint="default"/>
+      </w:rPr>
+    </w:lvl>
+    <w:lvl w:ilvl="2" w:tplc="04090005" w:tentative="1">
+      <w:start w:val="1"/>
+      <w:numFmt w:val="bullet"/>
+      <w:lvlText w:val=""/>
+      <w:lvlJc w:val="left"/>
+      <w:pPr>
+        <w:ind w:left="2880" w:hanging="360"/>
+      </w:pPr>
+      <w:rPr>
+        <w:rFonts w:ascii="Wingdings" w:hAnsi="Wingdings" w:hint="default"/>
+      </w:rPr>
+    </w:lvl>
+    <w:lvl w:ilvl="3" w:tplc="04090001" w:tentative="1">
+      <w:start w:val="1"/>
+      <w:numFmt w:val="bullet"/>
+      <w:lvlText w:val=""/>
+      <w:lvlJc w:val="left"/>
+      <w:pPr>
+        <w:ind w:left="3600" w:hanging="360"/>
+      </w:pPr>
+      <w:rPr>
+        <w:rFonts w:ascii="Symbol" w:hAnsi="Symbol" w:hint="default"/>
+      </w:rPr>
+    </w:lvl>
+    <w:lvl w:ilvl="4" w:tplc="04090003" w:tentative="1">
+      <w:start w:val="1"/>
+      <w:numFmt w:val="bullet"/>
+      <w:lvlText w:val="o"/>
+      <w:lvlJc w:val="left"/>
+      <w:pPr>
+        <w:ind w:left="4320" w:hanging="360"/>
+      </w:pPr>
+      <w:rPr>
+        <w:rFonts w:ascii="Courier New" w:hAnsi="Courier New" w:cs="Courier New" w:hint="default"/>
+      </w:rPr>
+    </w:lvl>
+    <w:lvl w:ilvl="5" w:tplc="04090005" w:tentative="1">
+      <w:start w:val="1"/>
+      <w:numFmt w:val="bullet"/>
+      <w:lvlText w:val=""/>
+      <w:lvlJc w:val="left"/>
+      <w:pPr>
+        <w:ind w:left="5040" w:hanging="360"/>
+      </w:pPr>
+      <w:rPr>
+        <w:rFonts w:ascii="Wingdings" w:hAnsi="Wingdings" w:hint="default"/>
+      </w:rPr>
+    </w:lvl>
+    <w:lvl w:ilvl="6" w:tplc="04090001" w:tentative="1">
+      <w:start w:val="1"/>
+      <w:numFmt w:val="bullet"/>
+      <w:lvlText w:val=""/>
+      <w:lvlJc w:val="left"/>
+      <w:pPr>
+        <w:ind w:left="5760" w:hanging="360"/>
+      </w:pPr>
+      <w:rPr>
+        <w:rFonts w:ascii="Symbol" w:hAnsi="Symbol" w:hint="default"/>
+      </w:rPr>
+    </w:lvl>
+    <w:lvl w:ilvl="7" w:tplc="04090003" w:tentative="1">
+      <w:start w:val="1"/>
+      <w:numFmt w:val="bullet"/>
+      <w:lvlText w:val="o"/>
+      <w:lvlJc w:val="left"/>
+      <w:pPr>
+        <w:ind w:left="6480" w:hanging="360"/>
+      </w:pPr>
+      <w:rPr>
+        <w:rFonts w:ascii="Courier New" w:hAnsi="Courier New" w:cs="Courier New" w:hint="default"/>
+      </w:rPr>
+    </w:lvl>
+    <w:lvl w:ilvl="8" w:tplc="04090005" w:tentative="1">
+      <w:start w:val="1"/>
+      <w:numFmt w:val="bullet"/>
+      <w:lvlText w:val=""/>
+      <w:lvlJc w:val="left"/>
+      <w:pPr>
+        <w:ind w:left="7200" w:hanging="360"/>
+      </w:pPr>
+      <w:rPr>
+        <w:rFonts w:ascii="Wingdings" w:hAnsi="Wingdings" w:hint="default"/>
+      </w:rPr>
+    </w:lvl>
+  </w:abstractNum>
+  <w:abstractNum w:abstractNumId="2" w15:restartNumberingAfterBreak="0">
+    <w:nsid w:val="4E5671AC"/>
+    <w:multiLevelType w:val="hybridMultilevel"/>
+    <w:tmpl w:val="36EC8894"/>
+    <w:lvl w:ilvl="0" w:tplc="04090001">
+      <w:start w:val="1"/>
+      <w:numFmt w:val="bullet"/>
+      <w:lvlText w:val=""/>
+      <w:lvlJc w:val="left"/>
+      <w:pPr>
+        <w:ind w:left="1440" w:hanging="360"/>
+      </w:pPr>
+      <w:rPr>
+        <w:rFonts w:ascii="Symbol" w:hAnsi="Symbol" w:hint="default"/>
+      </w:rPr>
+    </w:lvl>
+    <w:lvl w:ilvl="1" w:tplc="04090003" w:tentative="1">
+      <w:start w:val="1"/>
+      <w:numFmt w:val="bullet"/>
+      <w:lvlText w:val="o"/>
+      <w:lvlJc w:val="left"/>
+      <w:pPr>
+        <w:ind w:left="2160" w:hanging="360"/>
+      </w:pPr>
+      <w:rPr>
+        <w:rFonts w:ascii="Courier New" w:hAnsi="Courier New" w:cs="Courier New" w:hint="default"/>
+      </w:rPr>
+    </w:lvl>
+    <w:lvl w:ilvl="2" w:tplc="04090005" w:tentative="1">
+      <w:start w:val="1"/>
+      <w:numFmt w:val="bullet"/>
+      <w:lvlText w:val=""/>
+      <w:lvlJc w:val="left"/>
+      <w:pPr>
+        <w:ind w:left="2880" w:hanging="360"/>
+      </w:pPr>
+      <w:rPr>
+        <w:rFonts w:ascii="Wingdings" w:hAnsi="Wingdings" w:hint="default"/>
+      </w:rPr>
+    </w:lvl>
+    <w:lvl w:ilvl="3" w:tplc="04090001" w:tentative="1">
+      <w:start w:val="1"/>
+      <w:numFmt w:val="bullet"/>
+      <w:lvlText w:val=""/>
+      <w:lvlJc w:val="left"/>
+      <w:pPr>
+        <w:ind w:left="3600" w:hanging="360"/>
+      </w:pPr>
+      <w:rPr>
+        <w:rFonts w:ascii="Symbol" w:hAnsi="Symbol" w:hint="default"/>
+      </w:rPr>
+    </w:lvl>
+    <w:lvl w:ilvl="4" w:tplc="04090003" w:tentative="1">
+      <w:start w:val="1"/>
+      <w:numFmt w:val="bullet"/>
+      <w:lvlText w:val="o"/>
+      <w:lvlJc w:val="left"/>
+      <w:pPr>
+        <w:ind w:left="4320" w:hanging="360"/>
+      </w:pPr>
+      <w:rPr>
+        <w:rFonts w:ascii="Courier New" w:hAnsi="Courier New" w:cs="Courier New" w:hint="default"/>
+      </w:rPr>
+    </w:lvl>
+    <w:lvl w:ilvl="5" w:tplc="04090005" w:tentative="1">
+      <w:start w:val="1"/>
+      <w:numFmt w:val="bullet"/>
+      <w:lvlText w:val=""/>
+      <w:lvlJc w:val="left"/>
+      <w:pPr>
+        <w:ind w:left="5040" w:hanging="360"/>
+      </w:pPr>
+      <w:rPr>
+        <w:rFonts w:ascii="Wingdings" w:hAnsi="Wingdings" w:hint="default"/>
+      </w:rPr>
+    </w:lvl>
+    <w:lvl w:ilvl="6" w:tplc="04090001" w:tentative="1">
+      <w:start w:val="1"/>
+      <w:numFmt w:val="bullet"/>
+      <w:lvlText w:val=""/>
+      <w:lvlJc w:val="left"/>
+      <w:pPr>
+        <w:ind w:left="5760" w:hanging="360"/>
+      </w:pPr>
+      <w:rPr>
+        <w:rFonts w:ascii="Symbol" w:hAnsi="Symbol" w:hint="default"/>
+      </w:rPr>
+    </w:lvl>
+    <w:lvl w:ilvl="7" w:tplc="04090003" w:tentative="1">
+      <w:start w:val="1"/>
+      <w:numFmt w:val="bullet"/>
+      <w:lvlText w:val="o"/>
+      <w:lvlJc w:val="left"/>
+      <w:pPr>
+        <w:ind w:left="6480" w:hanging="360"/>
+      </w:pPr>
+      <w:rPr>
+        <w:rFonts w:ascii="Courier New" w:hAnsi="Courier New" w:cs="Courier New" w:hint="default"/>
+      </w:rPr>
+    </w:lvl>
+    <w:lvl w:ilvl="8" w:tplc="04090005" w:tentative="1">
+      <w:start w:val="1"/>
+      <w:numFmt w:val="bullet"/>
+      <w:lvlText w:val=""/>
+      <w:lvlJc w:val="left"/>
+      <w:pPr>
+        <w:ind w:left="7200" w:hanging="360"/>
+      </w:pPr>
+      <w:rPr>
+        <w:rFonts w:ascii="Wingdings" w:hAnsi="Wingdings" w:hint="default"/>
+      </w:rPr>
+    </w:lvl>
+  </w:abstractNum>
+  <w:abstractNum w:abstractNumId="3" w15:restartNumberingAfterBreak="0">
+    <w:nsid w:val="5F7F4F8E"/>
+    <w:multiLevelType w:val="hybridMultilevel"/>
+    <w:tmpl w:val="BAF867C0"/>
+    <w:lvl w:ilvl="0" w:tplc="04090019">
+      <w:start w:val="1"/>
+      <w:numFmt w:val="lowerLetter"/>
+      <w:lvlText w:val="%1."/>
+      <w:lvlJc w:val="left"/>
+      <w:pPr>
+        <w:ind w:left="720" w:hanging="360"/>
+      </w:pPr>
+      <w:rPr>
+        <w:rFonts w:hint="default"/>
+      </w:rPr>
+    </w:lvl>
+    <w:lvl w:ilvl="1" w:tplc="04090019">
+      <w:start w:val="1"/>
+      <w:numFmt w:val="lowerLetter"/>
+      <w:lvlText w:val="%2."/>
+      <w:lvlJc w:val="left"/>
+      <w:pPr>
+        <w:ind w:left="1440" w:hanging="360"/>
+      </w:pPr>
+    </w:lvl>
+    <w:lvl w:ilvl="2" w:tplc="0409001B" w:tentative="1">
+      <w:start w:val="1"/>
+      <w:numFmt w:val="lowerRoman"/>
+      <w:lvlText w:val="%3."/>
+      <w:lvlJc w:val="right"/>
+      <w:pPr>
+        <w:ind w:left="2160" w:hanging="180"/>
+      </w:pPr>
+    </w:lvl>
+    <w:lvl w:ilvl="3" w:tplc="0409000F" w:tentative="1">
+      <w:start w:val="1"/>
+      <w:numFmt w:val="decimal"/>
+      <w:lvlText w:val="%4."/>
+      <w:lvlJc w:val="left"/>
+      <w:pPr>
+        <w:ind w:left="2880" w:hanging="360"/>
+      </w:pPr>
+    </w:lvl>
+    <w:lvl w:ilvl="4" w:tplc="04090019" w:tentative="1">
+      <w:start w:val="1"/>
+      <w:numFmt w:val="lowerLetter"/>
+      <w:lvlText w:val="%5."/>
+      <w:lvlJc w:val="left"/>
+      <w:pPr>
+        <w:ind w:left="3600" w:hanging="360"/>
+      </w:pPr>
+    </w:lvl>
+    <w:lvl w:ilvl="5" w:tplc="0409001B" w:tentative="1">
+      <w:start w:val="1"/>
+      <w:numFmt w:val="lowerRoman"/>
+      <w:lvlText w:val="%6."/>
+      <w:lvlJc w:val="right"/>
+      <w:pPr>
+        <w:ind w:left="4320" w:hanging="180"/>
+      </w:pPr>
+    </w:lvl>
+    <w:lvl w:ilvl="6" w:tplc="0409000F" w:tentative="1">
+      <w:start w:val="1"/>
+      <w:numFmt w:val="decimal"/>
+      <w:lvlText w:val="%7."/>
+      <w:lvlJc w:val="left"/>
+      <w:pPr>
+        <w:ind w:left="5040" w:hanging="360"/>
+      </w:pPr>
+    </w:lvl>
+    <w:lvl w:ilvl="7" w:tplc="04090019" w:tentative="1">
+      <w:start w:val="1"/>
+      <w:numFmt w:val="lowerLetter"/>
+      <w:lvlText w:val="%8."/>
+      <w:lvlJc w:val="left"/>
+      <w:pPr>
+        <w:ind w:left="5760" w:hanging="360"/>
+      </w:pPr>
+    </w:lvl>
+    <w:lvl w:ilvl="8" w:tplc="0409001B" w:tentative="1">
+      <w:start w:val="1"/>
+      <w:numFmt w:val="lowerRoman"/>
+      <w:lvlText w:val="%9."/>
+      <w:lvlJc w:val="right"/>
+      <w:pPr>
+        <w:ind w:left="6480" w:hanging="180"/>
+      </w:pPr>
+    </w:lvl>
+  </w:abstractNum>
+  <w:abstractNum w:abstractNumId="4" w15:restartNumberingAfterBreak="0">
+    <w:nsid w:val="60E27BA5"/>
+    <w:multiLevelType w:val="hybridMultilevel"/>
+    <w:tmpl w:val="06A43128"/>
+    <w:lvl w:ilvl="0" w:tplc="04090001">
+      <w:start w:val="1"/>
+      <w:numFmt w:val="bullet"/>
+      <w:lvlText w:val=""/>
+      <w:lvlJc w:val="left"/>
+      <w:pPr>
+        <w:ind w:left="1440" w:hanging="360"/>
+      </w:pPr>
+      <w:rPr>
+        <w:rFonts w:ascii="Symbol" w:hAnsi="Symbol" w:hint="default"/>
+      </w:rPr>
+    </w:lvl>
+    <w:lvl w:ilvl="1" w:tplc="04090003" w:tentative="1">
+      <w:start w:val="1"/>
+      <w:numFmt w:val="bullet"/>
+      <w:lvlText w:val="o"/>
+      <w:lvlJc w:val="left"/>
+      <w:pPr>
+        <w:ind w:left="2160" w:hanging="360"/>
+      </w:pPr>
+      <w:rPr>
+        <w:rFonts w:ascii="Courier New" w:hAnsi="Courier New" w:cs="Courier New" w:hint="default"/>
+      </w:rPr>
+    </w:lvl>
+    <w:lvl w:ilvl="2" w:tplc="04090005" w:tentative="1">
+      <w:start w:val="1"/>
+      <w:numFmt w:val="bullet"/>
+      <w:lvlText w:val=""/>
+      <w:lvlJc w:val="left"/>
+      <w:pPr>
+        <w:ind w:left="2880" w:hanging="360"/>
+      </w:pPr>
+      <w:rPr>
+        <w:rFonts w:ascii="Wingdings" w:hAnsi="Wingdings" w:hint="default"/>
+      </w:rPr>
+    </w:lvl>
+    <w:lvl w:ilvl="3" w:tplc="04090001" w:tentative="1">
+      <w:start w:val="1"/>
+      <w:numFmt w:val="bullet"/>
+      <w:lvlText w:val=""/>
+      <w:lvlJc w:val="left"/>
+      <w:pPr>
+        <w:ind w:left="3600" w:hanging="360"/>
+      </w:pPr>
+      <w:rPr>
+        <w:rFonts w:ascii="Symbol" w:hAnsi="Symbol" w:hint="default"/>
+      </w:rPr>
+    </w:lvl>
+    <w:lvl w:ilvl="4" w:tplc="04090003" w:tentative="1">
+      <w:start w:val="1"/>
+      <w:numFmt w:val="bullet"/>
+      <w:lvlText w:val="o"/>
+      <w:lvlJc w:val="left"/>
+      <w:pPr>
+        <w:ind w:left="4320" w:hanging="360"/>
+      </w:pPr>
+      <w:rPr>
+        <w:rFonts w:ascii="Courier New" w:hAnsi="Courier New" w:cs="Courier New" w:hint="default"/>
+      </w:rPr>
+    </w:lvl>
+    <w:lvl w:ilvl="5" w:tplc="04090005" w:tentative="1">
+      <w:start w:val="1"/>
+      <w:numFmt w:val="bullet"/>
+      <w:lvlText w:val=""/>
+      <w:lvlJc w:val="left"/>
+      <w:pPr>
+        <w:ind w:left="5040" w:hanging="360"/>
+      </w:pPr>
+      <w:rPr>
+        <w:rFonts w:ascii="Wingdings" w:hAnsi="Wingdings" w:hint="default"/>
+      </w:rPr>
+    </w:lvl>
+    <w:lvl w:ilvl="6" w:tplc="04090001" w:tentative="1">
+      <w:start w:val="1"/>
+      <w:numFmt w:val="bullet"/>
+      <w:lvlText w:val=""/>
+      <w:lvlJc w:val="left"/>
+      <w:pPr>
+        <w:ind w:left="5760" w:hanging="360"/>
+      </w:pPr>
+      <w:rPr>
+        <w:rFonts w:ascii="Symbol" w:hAnsi="Symbol" w:hint="default"/>
+      </w:rPr>
+    </w:lvl>
+    <w:lvl w:ilvl="7" w:tplc="04090003" w:tentative="1">
+      <w:start w:val="1"/>
+      <w:numFmt w:val="bullet"/>
+      <w:lvlText w:val="o"/>
+      <w:lvlJc w:val="left"/>
+      <w:pPr>
+        <w:ind w:left="6480" w:hanging="360"/>
+      </w:pPr>
+      <w:rPr>
+        <w:rFonts w:ascii="Courier New" w:hAnsi="Courier New" w:cs="Courier New" w:hint="default"/>
+      </w:rPr>
+    </w:lvl>
+    <w:lvl w:ilvl="8" w:tplc="04090005" w:tentative="1">
+      <w:start w:val="1"/>
+      <w:numFmt w:val="bullet"/>
+      <w:lvlText w:val=""/>
+      <w:lvlJc w:val="left"/>
+      <w:pPr>
+        <w:ind w:left="7200" w:hanging="360"/>
+      </w:pPr>
+      <w:rPr>
+        <w:rFonts w:ascii="Wingdings" w:hAnsi="Wingdings" w:hint="default"/>
+      </w:rPr>
+    </w:lvl>
+  </w:abstractNum>
+  <w:abstractNum w:abstractNumId="5" w15:restartNumberingAfterBreak="0">
+    <w:nsid w:val="629E0648"/>
+    <w:multiLevelType w:val="hybridMultilevel"/>
+    <w:tmpl w:val="F2ECE8F8"/>
+    <w:lvl w:ilvl="0" w:tplc="0409000F">
+      <w:start w:val="1"/>
+      <w:numFmt w:val="decimal"/>
+      <w:lvlText w:val="%1."/>
+      <w:lvlJc w:val="left"/>
+      <w:pPr>
+        <w:ind w:left="360" w:hanging="360"/>
+      </w:pPr>
+      <w:rPr>
+        <w:rFonts w:hint="default"/>
+      </w:rPr>
+    </w:lvl>
+    <w:lvl w:ilvl="1" w:tplc="04090019" w:tentative="1">
+      <w:start w:val="1"/>
+      <w:numFmt w:val="lowerLetter"/>
+      <w:lvlText w:val="%2."/>
+      <w:lvlJc w:val="left"/>
+      <w:pPr>
+        <w:ind w:left="1080" w:hanging="360"/>
+      </w:pPr>
+    </w:lvl>
+    <w:lvl w:ilvl="2" w:tplc="0409001B" w:tentative="1">
+      <w:start w:val="1"/>
+      <w:numFmt w:val="lowerRoman"/>
+      <w:lvlText w:val="%3."/>
+      <w:lvlJc w:val="right"/>
+      <w:pPr>
+        <w:ind w:left="1800" w:hanging="180"/>
+      </w:pPr>
+    </w:lvl>
+    <w:lvl w:ilvl="3" w:tplc="0409000F" w:tentative="1">
+      <w:start w:val="1"/>
+      <w:numFmt w:val="decimal"/>
+      <w:lvlText w:val="%4."/>
+      <w:lvlJc w:val="left"/>
+      <w:pPr>
+        <w:ind w:left="2520" w:hanging="360"/>
+      </w:pPr>
+    </w:lvl>
+    <w:lvl w:ilvl="4" w:tplc="04090019" w:tentative="1">
+      <w:start w:val="1"/>
+      <w:numFmt w:val="lowerLetter"/>
+      <w:lvlText w:val="%5."/>
+      <w:lvlJc w:val="left"/>
+      <w:pPr>
+        <w:ind w:left="3240" w:hanging="360"/>
+      </w:pPr>
+    </w:lvl>
+    <w:lvl w:ilvl="5" w:tplc="0409001B" w:tentative="1">
+      <w:start w:val="1"/>
+      <w:numFmt w:val="lowerRoman"/>
+      <w:lvlText w:val="%6."/>
+      <w:lvlJc w:val="right"/>
+      <w:pPr>
+        <w:ind w:left="3960" w:hanging="180"/>
+      </w:pPr>
+    </w:lvl>
+    <w:lvl w:ilvl="6" w:tplc="0409000F" w:tentative="1">
+      <w:start w:val="1"/>
+      <w:numFmt w:val="decimal"/>
+      <w:lvlText w:val="%7."/>
+      <w:lvlJc w:val="left"/>
+      <w:pPr>
+        <w:ind w:left="4680" w:hanging="360"/>
+      </w:pPr>
+    </w:lvl>
+    <w:lvl w:ilvl="7" w:tplc="04090019" w:tentative="1">
+      <w:start w:val="1"/>
+      <w:numFmt w:val="lowerLetter"/>
+      <w:lvlText w:val="%8."/>
+      <w:lvlJc w:val="left"/>
+      <w:pPr>
+        <w:ind w:left="5400" w:hanging="360"/>
+      </w:pPr>
+    </w:lvl>
+    <w:lvl w:ilvl="8" w:tplc="0409001B" w:tentative="1">
+      <w:start w:val="1"/>
+      <w:numFmt w:val="lowerRoman"/>
+      <w:lvlText w:val="%9."/>
+      <w:lvlJc w:val="right"/>
+      <w:pPr>
+        <w:ind w:left="6120" w:hanging="180"/>
+      </w:pPr>
+    </w:lvl>
+  </w:abstractNum>
+  <w:abstractNum w:abstractNumId="6" w15:restartNumberingAfterBreak="0">
+    <w:nsid w:val="66203282"/>
+    <w:multiLevelType w:val="hybridMultilevel"/>
+    <w:tmpl w:val="B546D9E4"/>
+    <w:lvl w:ilvl="0" w:tplc="0409000F">
+      <w:start w:val="1"/>
+      <w:numFmt w:val="decimal"/>
+      <w:lvlText w:val="%1."/>
+      <w:lvlJc w:val="left"/>
+      <w:pPr>
+        <w:ind w:left="360" w:hanging="360"/>
+      </w:pPr>
+      <w:rPr>
+        <w:rFonts w:hint="default"/>
+      </w:rPr>
+    </w:lvl>
+    <w:lvl w:ilvl="1" w:tplc="04090019" w:tentative="1">
+      <w:start w:val="1"/>
+      <w:numFmt w:val="lowerLetter"/>
+      <w:lvlText w:val="%2."/>
+      <w:lvlJc w:val="left"/>
+      <w:pPr>
+        <w:ind w:left="1080" w:hanging="360"/>
+      </w:pPr>
+    </w:lvl>
+    <w:lvl w:ilvl="2" w:tplc="0409001B" w:tentative="1">
+      <w:start w:val="1"/>
+      <w:numFmt w:val="lowerRoman"/>
+      <w:lvlText w:val="%3."/>
+      <w:lvlJc w:val="right"/>
+      <w:pPr>
+        <w:ind w:left="1800" w:hanging="180"/>
+      </w:pPr>
+    </w:lvl>
+    <w:lvl w:ilvl="3" w:tplc="0409000F" w:tentative="1">
+      <w:start w:val="1"/>
+      <w:numFmt w:val="decimal"/>
+      <w:lvlText w:val="%4."/>
+      <w:lvlJc w:val="left"/>
+      <w:pPr>
+        <w:ind w:left="2520" w:hanging="360"/>
+      </w:pPr>
+    </w:lvl>
+    <w:lvl w:ilvl="4" w:tplc="04090019" w:tentative="1">
+      <w:start w:val="1"/>
+      <w:numFmt w:val="lowerLetter"/>
+      <w:lvlText w:val="%5."/>
+      <w:lvlJc w:val="left"/>
+      <w:pPr>
+        <w:ind w:left="3240" w:hanging="360"/>
+      </w:pPr>
+    </w:lvl>
+    <w:lvl w:ilvl="5" w:tplc="0409001B" w:tentative="1">
+      <w:start w:val="1"/>
+      <w:numFmt w:val="lowerRoman"/>
+      <w:lvlText w:val="%6."/>
+      <w:lvlJc w:val="right"/>
+      <w:pPr>
+        <w:ind w:left="3960" w:hanging="180"/>
+      </w:pPr>
+    </w:lvl>
+    <w:lvl w:ilvl="6" w:tplc="0409000F" w:tentative="1">
+      <w:start w:val="1"/>
+      <w:numFmt w:val="decimal"/>
+      <w:lvlText w:val="%7."/>
+      <w:lvlJc w:val="left"/>
+      <w:pPr>
+        <w:ind w:left="4680" w:hanging="360"/>
+      </w:pPr>
+    </w:lvl>
+    <w:lvl w:ilvl="7" w:tplc="04090019" w:tentative="1">
+      <w:start w:val="1"/>
+      <w:numFmt w:val="lowerLetter"/>
+      <w:lvlText w:val="%8."/>
+      <w:lvlJc w:val="left"/>
+      <w:pPr>
+        <w:ind w:left="5400" w:hanging="360"/>
+      </w:pPr>
+    </w:lvl>
+    <w:lvl w:ilvl="8" w:tplc="0409001B" w:tentative="1">
+      <w:start w:val="1"/>
+      <w:numFmt w:val="lowerRoman"/>
+      <w:lvlText w:val="%9."/>
+      <w:lvlJc w:val="right"/>
+      <w:pPr>
+        <w:ind w:left="6120" w:hanging="180"/>
+      </w:pPr>
+    </w:lvl>
+  </w:abstractNum>
+  <w:abstractNum w:abstractNumId="7" w15:restartNumberingAfterBreak="0">
+    <w:nsid w:val="69635855"/>
+    <w:multiLevelType w:val="hybridMultilevel"/>
+    <w:tmpl w:val="BAF867C0"/>
+    <w:lvl w:ilvl="0" w:tplc="04090019">
+      <w:start w:val="1"/>
+      <w:numFmt w:val="lowerLetter"/>
+      <w:lvlText w:val="%1."/>
+      <w:lvlJc w:val="left"/>
+      <w:pPr>
+        <w:ind w:left="720" w:hanging="360"/>
+      </w:pPr>
+      <w:rPr>
+        <w:rFonts w:hint="default"/>
+      </w:rPr>
+    </w:lvl>
+    <w:lvl w:ilvl="1" w:tplc="04090019" w:tentative="1">
+      <w:start w:val="1"/>
+      <w:numFmt w:val="lowerLetter"/>
+      <w:lvlText w:val="%2."/>
+      <w:lvlJc w:val="left"/>
+      <w:pPr>
+        <w:ind w:left="1440" w:hanging="360"/>
+      </w:pPr>
+    </w:lvl>
+    <w:lvl w:ilvl="2" w:tplc="0409001B" w:tentative="1">
+      <w:start w:val="1"/>
+      <w:numFmt w:val="lowerRoman"/>
+      <w:lvlText w:val="%3."/>
+      <w:lvlJc w:val="right"/>
+      <w:pPr>
+        <w:ind w:left="2160" w:hanging="180"/>
+      </w:pPr>
+    </w:lvl>
+    <w:lvl w:ilvl="3" w:tplc="0409000F" w:tentative="1">
+      <w:start w:val="1"/>
+      <w:numFmt w:val="decimal"/>
+      <w:lvlText w:val="%4."/>
+      <w:lvlJc w:val="left"/>
+      <w:pPr>
+        <w:ind w:left="2880" w:hanging="360"/>
+      </w:pPr>
+    </w:lvl>
+    <w:lvl w:ilvl="4" w:tplc="04090019" w:tentative="1">
+      <w:start w:val="1"/>
+      <w:numFmt w:val="lowerLetter"/>
+      <w:lvlText w:val="%5."/>
+      <w:lvlJc w:val="left"/>
+      <w:pPr>
+        <w:ind w:left="3600" w:hanging="360"/>
+      </w:pPr>
+    </w:lvl>
+    <w:lvl w:ilvl="5" w:tplc="0409001B" w:tentative="1">
+      <w:start w:val="1"/>
+      <w:numFmt w:val="lowerRoman"/>
+      <w:lvlText w:val="%6."/>
+      <w:lvlJc w:val="right"/>
+      <w:pPr>
+        <w:ind w:left="4320" w:hanging="180"/>
+      </w:pPr>
+    </w:lvl>
+    <w:lvl w:ilvl="6" w:tplc="0409000F" w:tentative="1">
+      <w:start w:val="1"/>
+      <w:numFmt w:val="decimal"/>
+      <w:lvlText w:val="%7."/>
+      <w:lvlJc w:val="left"/>
+      <w:pPr>
+        <w:ind w:left="5040" w:hanging="360"/>
+      </w:pPr>
+    </w:lvl>
+    <w:lvl w:ilvl="7" w:tplc="04090019" w:tentative="1">
+      <w:start w:val="1"/>
+      <w:numFmt w:val="lowerLetter"/>
+      <w:lvlText w:val="%8."/>
+      <w:lvlJc w:val="left"/>
+      <w:pPr>
+        <w:ind w:left="5760" w:hanging="360"/>
+      </w:pPr>
+    </w:lvl>
+    <w:lvl w:ilvl="8" w:tplc="0409001B" w:tentative="1">
+      <w:start w:val="1"/>
+      <w:numFmt w:val="lowerRoman"/>
+      <w:lvlText w:val="%9."/>
+      <w:lvlJc w:val="right"/>
+      <w:pPr>
+        <w:ind w:left="6480" w:hanging="180"/>
+      </w:pPr>
+    </w:lvl>
+  </w:abstractNum>
+  <w:abstractNum w:abstractNumId="8" w15:restartNumberingAfterBreak="0">
+    <w:nsid w:val="6AA802D8"/>
+    <w:multiLevelType w:val="hybridMultilevel"/>
+    <w:tmpl w:val="6CF0B93C"/>
+    <w:lvl w:ilvl="0" w:tplc="04090001">
+      <w:start w:val="1"/>
+      <w:numFmt w:val="bullet"/>
+      <w:lvlText w:val=""/>
+      <w:lvlJc w:val="left"/>
+      <w:pPr>
+        <w:ind w:left="1440" w:hanging="360"/>
+      </w:pPr>
+      <w:rPr>
+        <w:rFonts w:ascii="Symbol" w:hAnsi="Symbol" w:hint="default"/>
+      </w:rPr>
+    </w:lvl>
+    <w:lvl w:ilvl="1" w:tplc="04090003" w:tentative="1">
+      <w:start w:val="1"/>
+      <w:numFmt w:val="bullet"/>
+      <w:lvlText w:val="o"/>
+      <w:lvlJc w:val="left"/>
+      <w:pPr>
+        <w:ind w:left="2160" w:hanging="360"/>
+      </w:pPr>
+      <w:rPr>
+        <w:rFonts w:ascii="Courier New" w:hAnsi="Courier New" w:cs="Courier New" w:hint="default"/>
+      </w:rPr>
+    </w:lvl>
+    <w:lvl w:ilvl="2" w:tplc="04090005" w:tentative="1">
+      <w:start w:val="1"/>
+      <w:numFmt w:val="bullet"/>
+      <w:lvlText w:val=""/>
+      <w:lvlJc w:val="left"/>
+      <w:pPr>
+        <w:ind w:left="2880" w:hanging="360"/>
+      </w:pPr>
+      <w:rPr>
+        <w:rFonts w:ascii="Wingdings" w:hAnsi="Wingdings" w:hint="default"/>
+      </w:rPr>
+    </w:lvl>
+    <w:lvl w:ilvl="3" w:tplc="04090001" w:tentative="1">
+      <w:start w:val="1"/>
+      <w:numFmt w:val="bullet"/>
+      <w:lvlText w:val=""/>
+      <w:lvlJc w:val="left"/>
+      <w:pPr>
+        <w:ind w:left="3600" w:hanging="360"/>
+      </w:pPr>
+      <w:rPr>
+        <w:rFonts w:ascii="Symbol" w:hAnsi="Symbol" w:hint="default"/>
+      </w:rPr>
+    </w:lvl>
+    <w:lvl w:ilvl="4" w:tplc="04090003" w:tentative="1">
+      <w:start w:val="1"/>
+      <w:numFmt w:val="bullet"/>
+      <w:lvlText w:val="o"/>
+      <w:lvlJc w:val="left"/>
+      <w:pPr>
+        <w:ind w:left="4320" w:hanging="360"/>
+      </w:pPr>
+      <w:rPr>
+        <w:rFonts w:ascii="Courier New" w:hAnsi="Courier New" w:cs="Courier New" w:hint="default"/>
+      </w:rPr>
+    </w:lvl>
+    <w:lvl w:ilvl="5" w:tplc="04090005" w:tentative="1">
+      <w:start w:val="1"/>
+      <w:numFmt w:val="bullet"/>
+      <w:lvlText w:val=""/>
+      <w:lvlJc w:val="left"/>
+      <w:pPr>
+        <w:ind w:left="5040" w:hanging="360"/>
+      </w:pPr>
+      <w:rPr>
+        <w:rFonts w:ascii="Wingdings" w:hAnsi="Wingdings" w:hint="default"/>
+      </w:rPr>
+    </w:lvl>
+    <w:lvl w:ilvl="6" w:tplc="04090001" w:tentative="1">
+      <w:start w:val="1"/>
+      <w:numFmt w:val="bullet"/>
+      <w:lvlText w:val=""/>
+      <w:lvlJc w:val="left"/>
+      <w:pPr>
+        <w:ind w:left="5760" w:hanging="360"/>
+      </w:pPr>
+      <w:rPr>
+        <w:rFonts w:ascii="Symbol" w:hAnsi="Symbol" w:hint="default"/>
+      </w:rPr>
+    </w:lvl>
+    <w:lvl w:ilvl="7" w:tplc="04090003" w:tentative="1">
+      <w:start w:val="1"/>
+      <w:numFmt w:val="bullet"/>
+      <w:lvlText w:val="o"/>
+      <w:lvlJc w:val="left"/>
+      <w:pPr>
+        <w:ind w:left="6480" w:hanging="360"/>
+      </w:pPr>
+      <w:rPr>
+        <w:rFonts w:ascii="Courier New" w:hAnsi="Courier New" w:cs="Courier New" w:hint="default"/>
+      </w:rPr>
+    </w:lvl>
+    <w:lvl w:ilvl="8" w:tplc="04090005" w:tentative="1">
+      <w:start w:val="1"/>
+      <w:numFmt w:val="bullet"/>
+      <w:lvlText w:val=""/>
+      <w:lvlJc w:val="left"/>
+      <w:pPr>
+        <w:ind w:left="7200" w:hanging="360"/>
+      </w:pPr>
+      <w:rPr>
+        <w:rFonts w:ascii="Wingdings" w:hAnsi="Wingdings" w:hint="default"/>
+      </w:rPr>
+    </w:lvl>
+  </w:abstractNum>
+  <w:num w:numId="1">
+    <w:abstractNumId w:val="0"/>
+  </w:num>
+  <w:num w:numId="2">
+    <w:abstractNumId w:val="5"/>
+  </w:num>
+  <w:num w:numId="3">
+    <w:abstractNumId w:val="7"/>
+  </w:num>
+  <w:num w:numId="4">
+    <w:abstractNumId w:val="8"/>
+  </w:num>
+  <w:num w:numId="5">
+    <w:abstractNumId w:val="2"/>
+  </w:num>
+  <w:num w:numId="6">
+    <w:abstractNumId w:val="6"/>
+  </w:num>
+  <w:num w:numId="7">
+    <w:abstractNumId w:val="3"/>
+  </w:num>
+  <w:num w:numId="8">
+    <w:abstractNumId w:val="1"/>
+  </w:num>
+  <w:num w:numId="9">
+    <w:abstractNumId w:val="4"/>
+  </w:num>
+</w:numbering>
 </file>
 
 <file path=word/styles.xml><?xml version="1.0" encoding="utf-8"?>
@@ -424,7 +1754,6 @@
   <w:style w:type="character" w:default="1" w:styleId="DefaultParagraphFont">
     <w:name w:val="Default Paragraph Font"/>
     <w:uiPriority w:val="1"/>
-    <w:semiHidden/>
     <w:unhideWhenUsed/>
   </w:style>
   <w:style w:type="table" w:default="1" w:styleId="TableNormal">
@@ -447,6 +1776,17 @@
     <w:uiPriority w:val="99"/>
     <w:semiHidden/>
     <w:unhideWhenUsed/>
+  </w:style>
+  <w:style w:type="paragraph" w:styleId="ListParagraph">
+    <w:name w:val="List Paragraph"/>
+    <w:basedOn w:val="Normal"/>
+    <w:uiPriority w:val="34"/>
+    <w:qFormat/>
+    <w:rsid w:val="00CD7C3A"/>
+    <w:pPr>
+      <w:ind w:left="720"/>
+      <w:contextualSpacing/>
+    </w:pPr>
   </w:style>
 </w:styles>
 </file>

</xml_diff>